<commit_message>
add files and organize
</commit_message>
<xml_diff>
--- a/Project_Writing/Project Proposal - The State of the Western Monarch Butterfly.docx
+++ b/Project_Writing/Project Proposal - The State of the Western Monarch Butterfly.docx
@@ -564,10 +564,21 @@
         </w:numPr>
       </w:pPr>
       <w:r>
-        <w:t xml:space="preserve">A map of California cities with D. </w:t>
-      </w:r>
-      <w:proofErr w:type="spellStart"/>
-      <w:r>
+        <w:t xml:space="preserve">A map of California cities with </w:t>
+      </w:r>
+      <w:r>
+        <w:rPr>
+          <w:i/>
+          <w:iCs/>
+        </w:rPr>
+        <w:t xml:space="preserve">D. </w:t>
+      </w:r>
+      <w:proofErr w:type="spellStart"/>
+      <w:r>
+        <w:rPr>
+          <w:i/>
+          <w:iCs/>
+        </w:rPr>
         <w:t>plexippus</w:t>
       </w:r>
       <w:proofErr w:type="spellEnd"/>

</xml_diff>